<commit_message>
restore backup reminder added, docs updated,renamed examples to models
</commit_message>
<xml_diff>
--- a/doc/How to add new ML model to spotphish extension.docx
+++ b/doc/How to add new ML model to spotphish extension.docx
@@ -110,12 +110,12 @@
           <wp:inline distB="114300" distT="114300" distL="114300" distR="114300">
             <wp:extent cx="3057525" cy="971944"/>
             <wp:effectExtent b="0" l="0" r="0" t="0"/>
-            <wp:docPr id="4" name="image3.png"/>
+            <wp:docPr id="4" name="image5.png"/>
             <a:graphic>
               <a:graphicData uri="http://schemas.openxmlformats.org/drawingml/2006/picture">
                 <pic:pic>
                   <pic:nvPicPr>
-                    <pic:cNvPr id="0" name="image3.png"/>
+                    <pic:cNvPr id="0" name="image5.png"/>
                     <pic:cNvPicPr preferRelativeResize="0"/>
                   </pic:nvPicPr>
                   <pic:blipFill>
@@ -204,12 +204,12 @@
           <wp:inline distB="114300" distT="114300" distL="114300" distR="114300">
             <wp:extent cx="5295900" cy="2573830"/>
             <wp:effectExtent b="0" l="0" r="0" t="0"/>
-            <wp:docPr id="1" name="image5.png"/>
+            <wp:docPr id="1" name="image4.png"/>
             <a:graphic>
               <a:graphicData uri="http://schemas.openxmlformats.org/drawingml/2006/picture">
                 <pic:pic>
                   <pic:nvPicPr>
-                    <pic:cNvPr id="0" name="image5.png"/>
+                    <pic:cNvPr id="0" name="image4.png"/>
                     <pic:cNvPicPr preferRelativeResize="0"/>
                   </pic:nvPicPr>
                   <pic:blipFill>
@@ -296,12 +296,12 @@
           <wp:inline distB="114300" distT="114300" distL="114300" distR="114300">
             <wp:extent cx="5467350" cy="2606706"/>
             <wp:effectExtent b="0" l="0" r="0" t="0"/>
-            <wp:docPr id="3" name="image1.png"/>
+            <wp:docPr id="3" name="image3.png"/>
             <a:graphic>
               <a:graphicData uri="http://schemas.openxmlformats.org/drawingml/2006/picture">
                 <pic:pic>
                   <pic:nvPicPr>
-                    <pic:cNvPr id="0" name="image1.png"/>
+                    <pic:cNvPr id="0" name="image3.png"/>
                     <pic:cNvPicPr preferRelativeResize="0"/>
                   </pic:nvPicPr>
                   <pic:blipFill>
@@ -367,12 +367,12 @@
           <wp:inline distB="114300" distT="114300" distL="114300" distR="114300">
             <wp:extent cx="5943600" cy="3340100"/>
             <wp:effectExtent b="0" l="0" r="0" t="0"/>
-            <wp:docPr id="5" name="image4.png"/>
+            <wp:docPr id="5" name="image2.png"/>
             <a:graphic>
               <a:graphicData uri="http://schemas.openxmlformats.org/drawingml/2006/picture">
                 <pic:pic>
                   <pic:nvPicPr>
-                    <pic:cNvPr id="0" name="image4.png"/>
+                    <pic:cNvPr id="0" name="image2.png"/>
                     <pic:cNvPicPr preferRelativeResize="0"/>
                   </pic:nvPicPr>
                   <pic:blipFill>
@@ -901,12 +901,12 @@
           <wp:inline distB="114300" distT="114300" distL="114300" distR="114300">
             <wp:extent cx="4957763" cy="4615848"/>
             <wp:effectExtent b="0" l="0" r="0" t="0"/>
-            <wp:docPr id="2" name="image2.png"/>
+            <wp:docPr id="2" name="image1.png"/>
             <a:graphic>
               <a:graphicData uri="http://schemas.openxmlformats.org/drawingml/2006/picture">
                 <pic:pic>
                   <pic:nvPicPr>
-                    <pic:cNvPr id="0" name="image2.png"/>
+                    <pic:cNvPr id="0" name="image1.png"/>
                     <pic:cNvPicPr preferRelativeResize="0"/>
                   </pic:nvPicPr>
                   <pic:blipFill>
@@ -1685,7 +1685,7 @@
           <w:b w:val="1"/>
           <w:rtl w:val="0"/>
         </w:rPr>
-        <w:t xml:space="preserve">examples/LogoDetection </w:t>
+        <w:t xml:space="preserve">models/LogoDetection </w:t>
       </w:r>
       <w:r>
         <w:rPr>

</xml_diff>